<commit_message>
Documentação, HTML e CSS
</commit_message>
<xml_diff>
--- a/Documentação/DocumentaçãoBarbearia.docx
+++ b/Documentação/DocumentaçãoBarbearia.docx
@@ -868,17 +868,6 @@
           <w:szCs w:val="24"/>
         </w:rPr>
       </w:pPr>
-      <w:r>
-        <w:rPr>
-          <w:rFonts w:ascii="Arial" w:hAnsi="Arial" w:cs="Arial"/>
-          <w:b/>
-          <w:bCs/>
-          <w:color w:val="auto"/>
-          <w:sz w:val="24"/>
-          <w:szCs w:val="24"/>
-        </w:rPr>
-        <w:t>SUMÁRIO</w:t>
-      </w:r>
     </w:p>
     <w:p>
       <w:pPr>
@@ -887,6 +876,8 @@
         <w:jc w:val="both"/>
         <w:rPr>
           <w:rFonts w:ascii="Arial" w:hAnsi="Arial" w:cs="Arial"/>
+          <w:b/>
+          <w:bCs/>
           <w:color w:val="auto"/>
           <w:sz w:val="24"/>
           <w:szCs w:val="24"/>
@@ -900,75 +891,13 @@
         <w:jc w:val="both"/>
         <w:rPr>
           <w:rFonts w:ascii="Arial" w:hAnsi="Arial" w:cs="Arial"/>
-          <w:color w:val="auto"/>
-          <w:sz w:val="24"/>
-          <w:szCs w:val="24"/>
-        </w:rPr>
-      </w:pPr>
-      <w:proofErr w:type="gramStart"/>
-      <w:r>
-        <w:rPr>
-          <w:rFonts w:ascii="Arial" w:hAnsi="Arial" w:cs="Arial"/>
-          <w:color w:val="auto"/>
-          <w:sz w:val="24"/>
-          <w:szCs w:val="24"/>
-        </w:rPr>
-        <w:t xml:space="preserve">1 </w:t>
-      </w:r>
-      <w:r>
-        <w:rPr>
-          <w:rFonts w:ascii="Arial" w:hAnsi="Arial" w:cs="Arial"/>
-          <w:b/>
-          <w:bCs/>
-          <w:color w:val="auto"/>
-          <w:sz w:val="24"/>
-          <w:szCs w:val="24"/>
-        </w:rPr>
-        <w:t>.</w:t>
-      </w:r>
-      <w:proofErr w:type="gramEnd"/>
-      <w:r>
-        <w:rPr>
-          <w:rFonts w:ascii="Arial" w:hAnsi="Arial" w:cs="Arial"/>
-          <w:b/>
-          <w:bCs/>
-          <w:color w:val="auto"/>
-          <w:sz w:val="24"/>
-          <w:szCs w:val="24"/>
-        </w:rPr>
-        <w:t xml:space="preserve"> </w:t>
-      </w:r>
-      <w:r>
-        <w:rPr>
-          <w:rFonts w:ascii="Arial" w:hAnsi="Arial" w:cs="Arial"/>
-          <w:b/>
-          <w:bCs/>
-          <w:color w:val="auto"/>
-          <w:sz w:val="24"/>
-          <w:szCs w:val="24"/>
-        </w:rPr>
-        <w:t xml:space="preserve">Objetivo e </w:t>
-      </w:r>
-      <w:r>
-        <w:rPr>
-          <w:rFonts w:ascii="Arial" w:hAnsi="Arial" w:cs="Arial"/>
-          <w:b/>
-          <w:bCs/>
-          <w:color w:val="auto"/>
-          <w:sz w:val="24"/>
-          <w:szCs w:val="24"/>
-        </w:rPr>
-        <w:t>Justificativa</w:t>
-      </w:r>
-      <w:r>
-        <w:rPr>
-          <w:rFonts w:ascii="Arial" w:hAnsi="Arial" w:cs="Arial"/>
-          <w:color w:val="auto"/>
-          <w:sz w:val="24"/>
-          <w:szCs w:val="24"/>
-        </w:rPr>
-        <w:t xml:space="preserve"> ............................................................................ 1</w:t>
-      </w:r>
+          <w:b/>
+          <w:bCs/>
+          <w:color w:val="auto"/>
+          <w:sz w:val="24"/>
+          <w:szCs w:val="24"/>
+        </w:rPr>
+      </w:pPr>
     </w:p>
     <w:p>
       <w:pPr>
@@ -977,6 +906,390 @@
         <w:jc w:val="both"/>
         <w:rPr>
           <w:rFonts w:ascii="Arial" w:hAnsi="Arial" w:cs="Arial"/>
+          <w:b/>
+          <w:bCs/>
+          <w:color w:val="auto"/>
+          <w:sz w:val="24"/>
+          <w:szCs w:val="24"/>
+        </w:rPr>
+      </w:pPr>
+    </w:p>
+    <w:p>
+      <w:pPr>
+        <w:spacing w:after="138"/>
+        <w:ind w:left="10" w:right="69" w:hanging="10"/>
+        <w:jc w:val="both"/>
+        <w:rPr>
+          <w:rFonts w:ascii="Arial" w:hAnsi="Arial" w:cs="Arial"/>
+          <w:b/>
+          <w:bCs/>
+          <w:color w:val="auto"/>
+          <w:sz w:val="24"/>
+          <w:szCs w:val="24"/>
+        </w:rPr>
+      </w:pPr>
+    </w:p>
+    <w:p>
+      <w:pPr>
+        <w:spacing w:after="138"/>
+        <w:ind w:left="10" w:right="69" w:hanging="10"/>
+        <w:jc w:val="both"/>
+        <w:rPr>
+          <w:rFonts w:ascii="Arial" w:hAnsi="Arial" w:cs="Arial"/>
+          <w:b/>
+          <w:bCs/>
+          <w:color w:val="auto"/>
+          <w:sz w:val="24"/>
+          <w:szCs w:val="24"/>
+        </w:rPr>
+      </w:pPr>
+    </w:p>
+    <w:p>
+      <w:pPr>
+        <w:spacing w:after="138"/>
+        <w:ind w:left="10" w:right="69" w:hanging="10"/>
+        <w:jc w:val="both"/>
+        <w:rPr>
+          <w:rFonts w:ascii="Arial" w:hAnsi="Arial" w:cs="Arial"/>
+          <w:b/>
+          <w:bCs/>
+          <w:color w:val="auto"/>
+          <w:sz w:val="24"/>
+          <w:szCs w:val="24"/>
+        </w:rPr>
+      </w:pPr>
+    </w:p>
+    <w:p>
+      <w:pPr>
+        <w:spacing w:after="138"/>
+        <w:ind w:left="10" w:right="69" w:hanging="10"/>
+        <w:jc w:val="both"/>
+        <w:rPr>
+          <w:rFonts w:ascii="Arial" w:hAnsi="Arial" w:cs="Arial"/>
+          <w:b/>
+          <w:bCs/>
+          <w:color w:val="auto"/>
+          <w:sz w:val="24"/>
+          <w:szCs w:val="24"/>
+        </w:rPr>
+      </w:pPr>
+    </w:p>
+    <w:p>
+      <w:pPr>
+        <w:spacing w:after="138"/>
+        <w:ind w:left="10" w:right="69" w:hanging="10"/>
+        <w:jc w:val="both"/>
+        <w:rPr>
+          <w:rFonts w:ascii="Arial" w:hAnsi="Arial" w:cs="Arial"/>
+          <w:b/>
+          <w:bCs/>
+          <w:color w:val="auto"/>
+          <w:sz w:val="24"/>
+          <w:szCs w:val="24"/>
+        </w:rPr>
+      </w:pPr>
+    </w:p>
+    <w:p>
+      <w:pPr>
+        <w:spacing w:after="138"/>
+        <w:ind w:left="10" w:right="69" w:hanging="10"/>
+        <w:jc w:val="both"/>
+        <w:rPr>
+          <w:rFonts w:ascii="Arial" w:hAnsi="Arial" w:cs="Arial"/>
+          <w:b/>
+          <w:bCs/>
+          <w:color w:val="auto"/>
+          <w:sz w:val="24"/>
+          <w:szCs w:val="24"/>
+        </w:rPr>
+      </w:pPr>
+    </w:p>
+    <w:p>
+      <w:pPr>
+        <w:spacing w:after="138"/>
+        <w:ind w:left="10" w:right="69" w:hanging="10"/>
+        <w:jc w:val="both"/>
+        <w:rPr>
+          <w:rFonts w:ascii="Arial" w:hAnsi="Arial" w:cs="Arial"/>
+          <w:b/>
+          <w:bCs/>
+          <w:color w:val="auto"/>
+          <w:sz w:val="24"/>
+          <w:szCs w:val="24"/>
+        </w:rPr>
+      </w:pPr>
+    </w:p>
+    <w:p>
+      <w:pPr>
+        <w:spacing w:after="138"/>
+        <w:ind w:left="10" w:right="69" w:hanging="10"/>
+        <w:jc w:val="both"/>
+        <w:rPr>
+          <w:rFonts w:ascii="Arial" w:hAnsi="Arial" w:cs="Arial"/>
+          <w:b/>
+          <w:bCs/>
+          <w:color w:val="auto"/>
+          <w:sz w:val="24"/>
+          <w:szCs w:val="24"/>
+        </w:rPr>
+      </w:pPr>
+    </w:p>
+    <w:p>
+      <w:pPr>
+        <w:spacing w:after="138"/>
+        <w:ind w:left="10" w:right="69" w:hanging="10"/>
+        <w:jc w:val="both"/>
+        <w:rPr>
+          <w:rFonts w:ascii="Arial" w:hAnsi="Arial" w:cs="Arial"/>
+          <w:b/>
+          <w:bCs/>
+          <w:color w:val="auto"/>
+          <w:sz w:val="24"/>
+          <w:szCs w:val="24"/>
+        </w:rPr>
+      </w:pPr>
+    </w:p>
+    <w:p>
+      <w:pPr>
+        <w:spacing w:after="138"/>
+        <w:ind w:left="10" w:right="69" w:hanging="10"/>
+        <w:jc w:val="both"/>
+        <w:rPr>
+          <w:rFonts w:ascii="Arial" w:hAnsi="Arial" w:cs="Arial"/>
+          <w:b/>
+          <w:bCs/>
+          <w:color w:val="auto"/>
+          <w:sz w:val="24"/>
+          <w:szCs w:val="24"/>
+        </w:rPr>
+      </w:pPr>
+    </w:p>
+    <w:p>
+      <w:pPr>
+        <w:spacing w:after="138"/>
+        <w:ind w:left="10" w:right="69" w:hanging="10"/>
+        <w:jc w:val="both"/>
+        <w:rPr>
+          <w:rFonts w:ascii="Arial" w:hAnsi="Arial" w:cs="Arial"/>
+          <w:b/>
+          <w:bCs/>
+          <w:color w:val="auto"/>
+          <w:sz w:val="24"/>
+          <w:szCs w:val="24"/>
+        </w:rPr>
+      </w:pPr>
+    </w:p>
+    <w:p>
+      <w:pPr>
+        <w:spacing w:after="138"/>
+        <w:ind w:left="10" w:right="69" w:hanging="10"/>
+        <w:jc w:val="both"/>
+        <w:rPr>
+          <w:rFonts w:ascii="Arial" w:hAnsi="Arial" w:cs="Arial"/>
+          <w:b/>
+          <w:bCs/>
+          <w:color w:val="auto"/>
+          <w:sz w:val="24"/>
+          <w:szCs w:val="24"/>
+        </w:rPr>
+      </w:pPr>
+    </w:p>
+    <w:p>
+      <w:pPr>
+        <w:spacing w:after="138"/>
+        <w:ind w:left="10" w:right="69" w:hanging="10"/>
+        <w:jc w:val="both"/>
+        <w:rPr>
+          <w:rFonts w:ascii="Arial" w:hAnsi="Arial" w:cs="Arial"/>
+          <w:b/>
+          <w:bCs/>
+          <w:color w:val="auto"/>
+          <w:sz w:val="24"/>
+          <w:szCs w:val="24"/>
+        </w:rPr>
+      </w:pPr>
+    </w:p>
+    <w:p>
+      <w:pPr>
+        <w:spacing w:after="138"/>
+        <w:ind w:left="10" w:right="69" w:hanging="10"/>
+        <w:jc w:val="both"/>
+        <w:rPr>
+          <w:rFonts w:ascii="Arial" w:hAnsi="Arial" w:cs="Arial"/>
+          <w:b/>
+          <w:bCs/>
+          <w:color w:val="auto"/>
+          <w:sz w:val="24"/>
+          <w:szCs w:val="24"/>
+        </w:rPr>
+      </w:pPr>
+    </w:p>
+    <w:p>
+      <w:pPr>
+        <w:spacing w:after="138"/>
+        <w:ind w:left="10" w:right="69" w:hanging="10"/>
+        <w:jc w:val="both"/>
+        <w:rPr>
+          <w:rFonts w:ascii="Arial" w:hAnsi="Arial" w:cs="Arial"/>
+          <w:b/>
+          <w:bCs/>
+          <w:color w:val="auto"/>
+          <w:sz w:val="24"/>
+          <w:szCs w:val="24"/>
+        </w:rPr>
+      </w:pPr>
+    </w:p>
+    <w:p>
+      <w:pPr>
+        <w:spacing w:after="138"/>
+        <w:ind w:left="10" w:right="69" w:hanging="10"/>
+        <w:jc w:val="both"/>
+        <w:rPr>
+          <w:rFonts w:ascii="Arial" w:hAnsi="Arial" w:cs="Arial"/>
+          <w:b/>
+          <w:bCs/>
+          <w:color w:val="auto"/>
+          <w:sz w:val="24"/>
+          <w:szCs w:val="24"/>
+        </w:rPr>
+      </w:pPr>
+    </w:p>
+    <w:p>
+      <w:pPr>
+        <w:spacing w:after="138"/>
+        <w:ind w:left="10" w:right="69" w:hanging="10"/>
+        <w:jc w:val="both"/>
+        <w:rPr>
+          <w:rFonts w:ascii="Arial" w:hAnsi="Arial" w:cs="Arial"/>
+          <w:b/>
+          <w:bCs/>
+          <w:color w:val="auto"/>
+          <w:sz w:val="24"/>
+          <w:szCs w:val="24"/>
+        </w:rPr>
+      </w:pPr>
+    </w:p>
+    <w:p>
+      <w:pPr>
+        <w:spacing w:after="138"/>
+        <w:ind w:left="10" w:right="69" w:hanging="10"/>
+        <w:jc w:val="both"/>
+        <w:rPr>
+          <w:rFonts w:ascii="Arial" w:hAnsi="Arial" w:cs="Arial"/>
+          <w:b/>
+          <w:bCs/>
+          <w:color w:val="auto"/>
+          <w:sz w:val="24"/>
+          <w:szCs w:val="24"/>
+        </w:rPr>
+      </w:pPr>
+    </w:p>
+    <w:p>
+      <w:pPr>
+        <w:spacing w:after="138"/>
+        <w:ind w:left="10" w:right="69" w:hanging="10"/>
+        <w:jc w:val="both"/>
+        <w:rPr>
+          <w:rFonts w:ascii="Arial" w:hAnsi="Arial" w:cs="Arial"/>
+          <w:b/>
+          <w:bCs/>
+          <w:color w:val="auto"/>
+          <w:sz w:val="24"/>
+          <w:szCs w:val="24"/>
+        </w:rPr>
+      </w:pPr>
+    </w:p>
+    <w:p>
+      <w:pPr>
+        <w:spacing w:after="138"/>
+        <w:ind w:left="10" w:right="69" w:hanging="10"/>
+        <w:jc w:val="both"/>
+        <w:rPr>
+          <w:rFonts w:ascii="Arial" w:hAnsi="Arial" w:cs="Arial"/>
+          <w:b/>
+          <w:bCs/>
+          <w:color w:val="auto"/>
+          <w:sz w:val="24"/>
+          <w:szCs w:val="24"/>
+        </w:rPr>
+      </w:pPr>
+    </w:p>
+    <w:p>
+      <w:pPr>
+        <w:spacing w:after="138"/>
+        <w:ind w:left="10" w:right="69" w:hanging="10"/>
+        <w:jc w:val="both"/>
+        <w:rPr>
+          <w:rFonts w:ascii="Arial" w:hAnsi="Arial" w:cs="Arial"/>
+          <w:b/>
+          <w:bCs/>
+          <w:color w:val="auto"/>
+          <w:sz w:val="24"/>
+          <w:szCs w:val="24"/>
+        </w:rPr>
+      </w:pPr>
+    </w:p>
+    <w:p>
+      <w:pPr>
+        <w:spacing w:after="138"/>
+        <w:ind w:left="10" w:right="69" w:hanging="10"/>
+        <w:jc w:val="both"/>
+        <w:rPr>
+          <w:rFonts w:ascii="Arial" w:hAnsi="Arial" w:cs="Arial"/>
+          <w:b/>
+          <w:bCs/>
+          <w:color w:val="auto"/>
+          <w:sz w:val="24"/>
+          <w:szCs w:val="24"/>
+        </w:rPr>
+      </w:pPr>
+    </w:p>
+    <w:p>
+      <w:pPr>
+        <w:spacing w:after="138"/>
+        <w:ind w:left="10" w:right="69" w:hanging="10"/>
+        <w:jc w:val="center"/>
+        <w:rPr>
+          <w:rFonts w:ascii="Arial" w:hAnsi="Arial" w:cs="Arial"/>
+          <w:b/>
+          <w:bCs/>
+          <w:color w:val="auto"/>
+          <w:sz w:val="24"/>
+          <w:szCs w:val="24"/>
+        </w:rPr>
+      </w:pPr>
+      <w:r>
+        <w:rPr>
+          <w:rFonts w:ascii="Arial" w:hAnsi="Arial" w:cs="Arial"/>
+          <w:b/>
+          <w:bCs/>
+          <w:color w:val="auto"/>
+          <w:sz w:val="24"/>
+          <w:szCs w:val="24"/>
+        </w:rPr>
+        <w:t>SUMÁRIO</w:t>
+      </w:r>
+    </w:p>
+    <w:p>
+      <w:pPr>
+        <w:spacing w:after="138"/>
+        <w:ind w:left="10" w:right="69" w:hanging="10"/>
+        <w:jc w:val="center"/>
+        <w:rPr>
+          <w:rFonts w:ascii="Arial" w:hAnsi="Arial" w:cs="Arial"/>
+          <w:color w:val="auto"/>
+          <w:sz w:val="24"/>
+          <w:szCs w:val="24"/>
+        </w:rPr>
+      </w:pPr>
+    </w:p>
+    <w:p>
+      <w:pPr>
+        <w:spacing w:after="138"/>
+        <w:ind w:left="10" w:right="69" w:hanging="10"/>
+        <w:jc w:val="center"/>
+        <w:rPr>
+          <w:rFonts w:ascii="Arial" w:hAnsi="Arial" w:cs="Arial"/>
           <w:color w:val="auto"/>
           <w:sz w:val="24"/>
           <w:szCs w:val="24"/>
@@ -990,6 +1303,83 @@
           <w:sz w:val="24"/>
           <w:szCs w:val="24"/>
         </w:rPr>
+        <w:t xml:space="preserve">1 </w:t>
+      </w:r>
+      <w:r>
+        <w:rPr>
+          <w:rFonts w:ascii="Arial" w:hAnsi="Arial" w:cs="Arial"/>
+          <w:b/>
+          <w:bCs/>
+          <w:color w:val="auto"/>
+          <w:sz w:val="24"/>
+          <w:szCs w:val="24"/>
+        </w:rPr>
+        <w:t>.</w:t>
+      </w:r>
+      <w:proofErr w:type="gramEnd"/>
+      <w:r>
+        <w:rPr>
+          <w:rFonts w:ascii="Arial" w:hAnsi="Arial" w:cs="Arial"/>
+          <w:b/>
+          <w:bCs/>
+          <w:color w:val="auto"/>
+          <w:sz w:val="24"/>
+          <w:szCs w:val="24"/>
+        </w:rPr>
+        <w:t xml:space="preserve"> </w:t>
+      </w:r>
+      <w:r>
+        <w:rPr>
+          <w:rFonts w:ascii="Arial" w:hAnsi="Arial" w:cs="Arial"/>
+          <w:b/>
+          <w:bCs/>
+          <w:color w:val="auto"/>
+          <w:sz w:val="24"/>
+          <w:szCs w:val="24"/>
+        </w:rPr>
+        <w:t xml:space="preserve">Objetivo e </w:t>
+      </w:r>
+      <w:r>
+        <w:rPr>
+          <w:rFonts w:ascii="Arial" w:hAnsi="Arial" w:cs="Arial"/>
+          <w:b/>
+          <w:bCs/>
+          <w:color w:val="auto"/>
+          <w:sz w:val="24"/>
+          <w:szCs w:val="24"/>
+        </w:rPr>
+        <w:t>Justificativa</w:t>
+      </w:r>
+      <w:r>
+        <w:rPr>
+          <w:rFonts w:ascii="Arial" w:hAnsi="Arial" w:cs="Arial"/>
+          <w:color w:val="auto"/>
+          <w:sz w:val="24"/>
+          <w:szCs w:val="24"/>
+        </w:rPr>
+        <w:t xml:space="preserve"> ............................................................................ 1</w:t>
+      </w:r>
+    </w:p>
+    <w:p>
+      <w:pPr>
+        <w:spacing w:after="138"/>
+        <w:ind w:left="10" w:right="69" w:hanging="10"/>
+        <w:jc w:val="center"/>
+        <w:rPr>
+          <w:rFonts w:ascii="Arial" w:hAnsi="Arial" w:cs="Arial"/>
+          <w:color w:val="auto"/>
+          <w:sz w:val="24"/>
+          <w:szCs w:val="24"/>
+        </w:rPr>
+      </w:pPr>
+      <w:proofErr w:type="gramStart"/>
+      <w:r>
+        <w:rPr>
+          <w:rFonts w:ascii="Arial" w:hAnsi="Arial" w:cs="Arial"/>
+          <w:color w:val="auto"/>
+          <w:sz w:val="24"/>
+          <w:szCs w:val="24"/>
+        </w:rPr>
         <w:t>2 .</w:t>
       </w:r>
       <w:proofErr w:type="gramEnd"/>
@@ -1119,6 +1509,672 @@
         </w:rPr>
         <w:t>2</w:t>
       </w:r>
+    </w:p>
+    <w:p>
+      <w:pPr>
+        <w:spacing w:after="138" w:line="480" w:lineRule="auto"/>
+        <w:ind w:right="69"/>
+        <w:jc w:val="center"/>
+        <w:rPr>
+          <w:rFonts w:ascii="Arial" w:hAnsi="Arial" w:cs="Arial"/>
+          <w:color w:val="auto"/>
+          <w:sz w:val="24"/>
+          <w:szCs w:val="24"/>
+        </w:rPr>
+      </w:pPr>
+      <w:r>
+        <w:rPr>
+          <w:rFonts w:ascii="Arial" w:hAnsi="Arial" w:cs="Arial"/>
+          <w:color w:val="auto"/>
+          <w:sz w:val="24"/>
+          <w:szCs w:val="24"/>
+        </w:rPr>
+        <w:t>3</w:t>
+      </w:r>
+      <w:r>
+        <w:rPr>
+          <w:rFonts w:ascii="Arial" w:hAnsi="Arial" w:cs="Arial"/>
+          <w:b/>
+          <w:bCs/>
+          <w:color w:val="auto"/>
+          <w:sz w:val="24"/>
+          <w:szCs w:val="24"/>
+        </w:rPr>
+        <w:t>.</w:t>
+      </w:r>
+      <w:r>
+        <w:rPr>
+          <w:rFonts w:ascii="Arial" w:hAnsi="Arial" w:cs="Arial"/>
+          <w:b/>
+          <w:bCs/>
+          <w:color w:val="auto"/>
+          <w:sz w:val="24"/>
+          <w:szCs w:val="24"/>
+        </w:rPr>
+        <w:t xml:space="preserve"> </w:t>
+      </w:r>
+      <w:r>
+        <w:rPr>
+          <w:rFonts w:ascii="Arial" w:hAnsi="Arial" w:cs="Arial"/>
+          <w:b/>
+          <w:bCs/>
+          <w:color w:val="auto"/>
+          <w:sz w:val="24"/>
+          <w:szCs w:val="24"/>
+        </w:rPr>
+        <w:t>Premissas, Restrições</w:t>
+      </w:r>
+      <w:r>
+        <w:rPr>
+          <w:rFonts w:ascii="Arial" w:hAnsi="Arial" w:cs="Arial"/>
+          <w:b/>
+          <w:bCs/>
+          <w:color w:val="auto"/>
+          <w:sz w:val="24"/>
+          <w:szCs w:val="24"/>
+        </w:rPr>
+        <w:t xml:space="preserve"> e Equipe</w:t>
+      </w:r>
+      <w:r>
+        <w:rPr>
+          <w:rFonts w:ascii="Arial" w:hAnsi="Arial" w:cs="Arial"/>
+          <w:color w:val="auto"/>
+          <w:sz w:val="24"/>
+          <w:szCs w:val="24"/>
+        </w:rPr>
+        <w:t xml:space="preserve"> </w:t>
+      </w:r>
+      <w:r>
+        <w:rPr>
+          <w:rFonts w:ascii="Arial" w:hAnsi="Arial" w:cs="Arial"/>
+          <w:color w:val="auto"/>
+          <w:sz w:val="24"/>
+          <w:szCs w:val="24"/>
+        </w:rPr>
+        <w:t xml:space="preserve">.................................................... </w:t>
+      </w:r>
+      <w:r>
+        <w:rPr>
+          <w:rFonts w:ascii="Arial" w:hAnsi="Arial" w:cs="Arial"/>
+          <w:color w:val="auto"/>
+          <w:sz w:val="24"/>
+          <w:szCs w:val="24"/>
+        </w:rPr>
+        <w:t>3</w:t>
+      </w:r>
+    </w:p>
+    <w:p>
+      <w:pPr>
+        <w:spacing w:after="138" w:line="480" w:lineRule="auto"/>
+        <w:ind w:right="69"/>
+        <w:jc w:val="center"/>
+        <w:rPr>
+          <w:rFonts w:ascii="Arial" w:hAnsi="Arial" w:cs="Arial"/>
+          <w:color w:val="auto"/>
+          <w:sz w:val="24"/>
+          <w:szCs w:val="24"/>
+        </w:rPr>
+      </w:pPr>
+      <w:r>
+        <w:rPr>
+          <w:rFonts w:ascii="Arial" w:hAnsi="Arial" w:cs="Arial"/>
+          <w:color w:val="auto"/>
+          <w:sz w:val="24"/>
+          <w:szCs w:val="24"/>
+        </w:rPr>
+        <w:t>4.</w:t>
+      </w:r>
+      <w:r>
+        <w:rPr>
+          <w:rFonts w:ascii="Arial" w:hAnsi="Arial" w:cs="Arial"/>
+          <w:color w:val="auto"/>
+          <w:sz w:val="24"/>
+          <w:szCs w:val="24"/>
+        </w:rPr>
+        <w:t xml:space="preserve"> </w:t>
+      </w:r>
+      <w:r>
+        <w:rPr>
+          <w:rFonts w:ascii="Arial" w:hAnsi="Arial" w:cs="Arial"/>
+          <w:b/>
+          <w:bCs/>
+          <w:color w:val="auto"/>
+          <w:sz w:val="24"/>
+          <w:szCs w:val="24"/>
+        </w:rPr>
+        <w:t>REFERENCIAS</w:t>
+      </w:r>
+      <w:r>
+        <w:rPr>
+          <w:rFonts w:ascii="Arial" w:hAnsi="Arial" w:cs="Arial"/>
+          <w:color w:val="auto"/>
+          <w:sz w:val="24"/>
+          <w:szCs w:val="24"/>
+        </w:rPr>
+        <w:t>..........................................................................................</w:t>
+      </w:r>
+      <w:r>
+        <w:rPr>
+          <w:rFonts w:ascii="Arial" w:hAnsi="Arial" w:cs="Arial"/>
+          <w:color w:val="auto"/>
+          <w:sz w:val="24"/>
+          <w:szCs w:val="24"/>
+        </w:rPr>
+        <w:t>4</w:t>
+      </w:r>
+    </w:p>
+    <w:p>
+      <w:pPr>
+        <w:spacing w:after="138"/>
+        <w:ind w:left="10" w:right="69" w:hanging="10"/>
+        <w:rPr>
+          <w:rFonts w:ascii="Arial" w:hAnsi="Arial" w:cs="Arial"/>
+          <w:b/>
+          <w:bCs/>
+          <w:color w:val="000000" w:themeColor="text1"/>
+          <w:sz w:val="28"/>
+          <w:szCs w:val="28"/>
+        </w:rPr>
+      </w:pPr>
+    </w:p>
+    <w:p>
+      <w:pPr>
+        <w:spacing w:after="138"/>
+        <w:ind w:left="10" w:right="69" w:hanging="10"/>
+        <w:rPr>
+          <w:rFonts w:ascii="Arial" w:hAnsi="Arial" w:cs="Arial"/>
+          <w:b/>
+          <w:bCs/>
+          <w:color w:val="000000" w:themeColor="text1"/>
+          <w:sz w:val="28"/>
+          <w:szCs w:val="28"/>
+        </w:rPr>
+      </w:pPr>
+    </w:p>
+    <w:p>
+      <w:pPr>
+        <w:spacing w:after="138"/>
+        <w:ind w:left="10" w:right="69" w:hanging="10"/>
+        <w:rPr>
+          <w:rFonts w:ascii="Arial" w:hAnsi="Arial" w:cs="Arial"/>
+          <w:b/>
+          <w:bCs/>
+          <w:color w:val="000000" w:themeColor="text1"/>
+          <w:sz w:val="28"/>
+          <w:szCs w:val="28"/>
+        </w:rPr>
+      </w:pPr>
+    </w:p>
+    <w:p>
+      <w:pPr>
+        <w:spacing w:after="138"/>
+        <w:ind w:left="10" w:right="69" w:hanging="10"/>
+        <w:rPr>
+          <w:rFonts w:ascii="Arial" w:hAnsi="Arial" w:cs="Arial"/>
+          <w:b/>
+          <w:bCs/>
+          <w:color w:val="000000" w:themeColor="text1"/>
+          <w:sz w:val="28"/>
+          <w:szCs w:val="28"/>
+        </w:rPr>
+      </w:pPr>
+    </w:p>
+    <w:p>
+      <w:pPr>
+        <w:spacing w:after="138"/>
+        <w:ind w:left="10" w:right="69" w:hanging="10"/>
+        <w:rPr>
+          <w:rFonts w:ascii="Arial" w:hAnsi="Arial" w:cs="Arial"/>
+          <w:b/>
+          <w:bCs/>
+          <w:color w:val="000000" w:themeColor="text1"/>
+          <w:sz w:val="28"/>
+          <w:szCs w:val="28"/>
+        </w:rPr>
+      </w:pPr>
+    </w:p>
+    <w:p>
+      <w:pPr>
+        <w:spacing w:after="138"/>
+        <w:ind w:left="10" w:right="69" w:hanging="10"/>
+        <w:rPr>
+          <w:rFonts w:ascii="Arial" w:hAnsi="Arial" w:cs="Arial"/>
+          <w:b/>
+          <w:bCs/>
+          <w:color w:val="000000" w:themeColor="text1"/>
+          <w:sz w:val="28"/>
+          <w:szCs w:val="28"/>
+        </w:rPr>
+      </w:pPr>
+    </w:p>
+    <w:p>
+      <w:pPr>
+        <w:spacing w:after="138"/>
+        <w:ind w:left="10" w:right="69" w:hanging="10"/>
+        <w:rPr>
+          <w:rFonts w:ascii="Arial" w:hAnsi="Arial" w:cs="Arial"/>
+          <w:b/>
+          <w:bCs/>
+          <w:color w:val="000000" w:themeColor="text1"/>
+          <w:sz w:val="28"/>
+          <w:szCs w:val="28"/>
+        </w:rPr>
+      </w:pPr>
+    </w:p>
+    <w:p>
+      <w:pPr>
+        <w:spacing w:after="138"/>
+        <w:ind w:left="10" w:right="69" w:hanging="10"/>
+        <w:rPr>
+          <w:rFonts w:ascii="Arial" w:hAnsi="Arial" w:cs="Arial"/>
+          <w:b/>
+          <w:bCs/>
+          <w:color w:val="000000" w:themeColor="text1"/>
+          <w:sz w:val="28"/>
+          <w:szCs w:val="28"/>
+        </w:rPr>
+      </w:pPr>
+    </w:p>
+    <w:p>
+      <w:pPr>
+        <w:spacing w:after="138"/>
+        <w:ind w:left="10" w:right="69" w:hanging="10"/>
+        <w:rPr>
+          <w:rFonts w:ascii="Arial" w:hAnsi="Arial" w:cs="Arial"/>
+          <w:b/>
+          <w:bCs/>
+          <w:color w:val="000000" w:themeColor="text1"/>
+          <w:sz w:val="28"/>
+          <w:szCs w:val="28"/>
+        </w:rPr>
+      </w:pPr>
+    </w:p>
+    <w:p>
+      <w:pPr>
+        <w:spacing w:after="138"/>
+        <w:ind w:left="10" w:right="69" w:hanging="10"/>
+        <w:rPr>
+          <w:rFonts w:ascii="Arial" w:hAnsi="Arial" w:cs="Arial"/>
+          <w:b/>
+          <w:bCs/>
+          <w:color w:val="000000" w:themeColor="text1"/>
+          <w:sz w:val="28"/>
+          <w:szCs w:val="28"/>
+        </w:rPr>
+      </w:pPr>
+    </w:p>
+    <w:p>
+      <w:pPr>
+        <w:spacing w:after="138"/>
+        <w:ind w:left="10" w:right="69" w:hanging="10"/>
+        <w:rPr>
+          <w:rFonts w:ascii="Arial" w:hAnsi="Arial" w:cs="Arial"/>
+          <w:b/>
+          <w:bCs/>
+          <w:color w:val="000000" w:themeColor="text1"/>
+          <w:sz w:val="28"/>
+          <w:szCs w:val="28"/>
+        </w:rPr>
+      </w:pPr>
+    </w:p>
+    <w:p>
+      <w:pPr>
+        <w:spacing w:after="138"/>
+        <w:ind w:left="10" w:right="69" w:hanging="10"/>
+        <w:rPr>
+          <w:rFonts w:ascii="Arial" w:hAnsi="Arial" w:cs="Arial"/>
+          <w:b/>
+          <w:bCs/>
+          <w:color w:val="000000" w:themeColor="text1"/>
+          <w:sz w:val="28"/>
+          <w:szCs w:val="28"/>
+        </w:rPr>
+      </w:pPr>
+    </w:p>
+    <w:p>
+      <w:pPr>
+        <w:spacing w:after="138"/>
+        <w:ind w:left="10" w:right="69" w:hanging="10"/>
+        <w:rPr>
+          <w:rFonts w:ascii="Arial" w:hAnsi="Arial" w:cs="Arial"/>
+          <w:b/>
+          <w:bCs/>
+          <w:color w:val="000000" w:themeColor="text1"/>
+          <w:sz w:val="28"/>
+          <w:szCs w:val="28"/>
+        </w:rPr>
+      </w:pPr>
+    </w:p>
+    <w:p>
+      <w:pPr>
+        <w:spacing w:after="138"/>
+        <w:ind w:left="10" w:right="69" w:hanging="10"/>
+        <w:rPr>
+          <w:rFonts w:ascii="Arial" w:hAnsi="Arial" w:cs="Arial"/>
+          <w:b/>
+          <w:bCs/>
+          <w:color w:val="000000" w:themeColor="text1"/>
+          <w:sz w:val="28"/>
+          <w:szCs w:val="28"/>
+        </w:rPr>
+      </w:pPr>
+    </w:p>
+    <w:p>
+      <w:pPr>
+        <w:spacing w:after="138"/>
+        <w:ind w:left="10" w:right="69" w:hanging="10"/>
+        <w:rPr>
+          <w:rFonts w:ascii="Arial" w:hAnsi="Arial" w:cs="Arial"/>
+          <w:b/>
+          <w:bCs/>
+          <w:color w:val="000000" w:themeColor="text1"/>
+          <w:sz w:val="28"/>
+          <w:szCs w:val="28"/>
+        </w:rPr>
+      </w:pPr>
+    </w:p>
+    <w:p>
+      <w:pPr>
+        <w:spacing w:after="138"/>
+        <w:ind w:left="10" w:right="69" w:hanging="10"/>
+        <w:rPr>
+          <w:rFonts w:ascii="Arial" w:hAnsi="Arial" w:cs="Arial"/>
+          <w:b/>
+          <w:bCs/>
+          <w:color w:val="000000" w:themeColor="text1"/>
+          <w:sz w:val="28"/>
+          <w:szCs w:val="28"/>
+        </w:rPr>
+      </w:pPr>
+    </w:p>
+    <w:p>
+      <w:pPr>
+        <w:spacing w:after="138"/>
+        <w:ind w:left="10" w:right="69" w:hanging="10"/>
+        <w:rPr>
+          <w:rFonts w:ascii="Arial" w:hAnsi="Arial" w:cs="Arial"/>
+          <w:b/>
+          <w:bCs/>
+          <w:color w:val="000000" w:themeColor="text1"/>
+          <w:sz w:val="28"/>
+          <w:szCs w:val="28"/>
+        </w:rPr>
+      </w:pPr>
+    </w:p>
+    <w:p>
+      <w:pPr>
+        <w:spacing w:after="138"/>
+        <w:ind w:left="10" w:right="69" w:hanging="10"/>
+        <w:rPr>
+          <w:rFonts w:ascii="Arial" w:hAnsi="Arial" w:cs="Arial"/>
+          <w:b/>
+          <w:bCs/>
+          <w:color w:val="000000" w:themeColor="text1"/>
+          <w:sz w:val="28"/>
+          <w:szCs w:val="28"/>
+        </w:rPr>
+      </w:pPr>
+    </w:p>
+    <w:p>
+      <w:pPr>
+        <w:spacing w:after="138"/>
+        <w:ind w:left="10" w:right="69" w:hanging="10"/>
+        <w:rPr>
+          <w:rFonts w:ascii="Arial" w:hAnsi="Arial" w:cs="Arial"/>
+          <w:b/>
+          <w:bCs/>
+          <w:color w:val="000000" w:themeColor="text1"/>
+          <w:sz w:val="28"/>
+          <w:szCs w:val="28"/>
+        </w:rPr>
+      </w:pPr>
+    </w:p>
+    <w:p>
+      <w:pPr>
+        <w:spacing w:after="138"/>
+        <w:ind w:left="10" w:right="69" w:hanging="10"/>
+        <w:rPr>
+          <w:rFonts w:ascii="Arial" w:hAnsi="Arial" w:cs="Arial"/>
+          <w:b/>
+          <w:bCs/>
+          <w:color w:val="000000" w:themeColor="text1"/>
+          <w:sz w:val="28"/>
+          <w:szCs w:val="28"/>
+        </w:rPr>
+      </w:pPr>
+    </w:p>
+    <w:p>
+      <w:pPr>
+        <w:spacing w:after="138"/>
+        <w:ind w:left="10" w:right="69" w:hanging="10"/>
+        <w:rPr>
+          <w:rFonts w:ascii="Arial" w:hAnsi="Arial" w:cs="Arial"/>
+          <w:b/>
+          <w:bCs/>
+          <w:color w:val="000000" w:themeColor="text1"/>
+          <w:sz w:val="28"/>
+          <w:szCs w:val="28"/>
+        </w:rPr>
+      </w:pPr>
+    </w:p>
+    <w:p>
+      <w:pPr>
+        <w:spacing w:after="138"/>
+        <w:ind w:left="10" w:right="69" w:hanging="10"/>
+        <w:rPr>
+          <w:rFonts w:ascii="Arial" w:hAnsi="Arial" w:cs="Arial"/>
+          <w:b/>
+          <w:bCs/>
+          <w:color w:val="000000" w:themeColor="text1"/>
+          <w:sz w:val="28"/>
+          <w:szCs w:val="28"/>
+        </w:rPr>
+      </w:pPr>
+    </w:p>
+    <w:p>
+      <w:pPr>
+        <w:spacing w:after="138"/>
+        <w:ind w:left="10" w:right="69" w:hanging="10"/>
+        <w:rPr>
+          <w:rFonts w:ascii="Arial" w:hAnsi="Arial" w:cs="Arial"/>
+          <w:b/>
+          <w:bCs/>
+          <w:color w:val="000000" w:themeColor="text1"/>
+          <w:sz w:val="28"/>
+          <w:szCs w:val="28"/>
+        </w:rPr>
+      </w:pPr>
+    </w:p>
+    <w:p>
+      <w:pPr>
+        <w:spacing w:after="138"/>
+        <w:ind w:right="69"/>
+        <w:rPr>
+          <w:rFonts w:ascii="Arial" w:hAnsi="Arial" w:cs="Arial"/>
+          <w:b/>
+          <w:bCs/>
+          <w:color w:val="000000" w:themeColor="text1"/>
+          <w:sz w:val="28"/>
+          <w:szCs w:val="28"/>
+        </w:rPr>
+      </w:pPr>
+    </w:p>
+    <w:p>
+      <w:pPr>
+        <w:spacing w:after="138"/>
+        <w:ind w:left="10" w:right="69" w:hanging="10"/>
+        <w:rPr>
+          <w:rFonts w:ascii="Arial" w:hAnsi="Arial" w:cs="Arial"/>
+          <w:b/>
+          <w:bCs/>
+          <w:color w:val="000000" w:themeColor="text1"/>
+          <w:sz w:val="28"/>
+          <w:szCs w:val="28"/>
+        </w:rPr>
+      </w:pPr>
+      <w:r>
+        <w:rPr>
+          <w:rFonts w:ascii="Arial" w:hAnsi="Arial" w:cs="Arial"/>
+          <w:b/>
+          <w:bCs/>
+          <w:color w:val="000000" w:themeColor="text1"/>
+          <w:sz w:val="28"/>
+          <w:szCs w:val="28"/>
+        </w:rPr>
+        <w:lastRenderedPageBreak/>
+        <w:t>OBJETIVO</w:t>
+      </w:r>
+    </w:p>
+    <w:p>
+      <w:pPr>
+        <w:spacing w:after="138"/>
+        <w:ind w:left="10" w:right="69" w:hanging="10"/>
+        <w:rPr>
+          <w:rFonts w:ascii="Arial" w:hAnsi="Arial" w:cs="Arial"/>
+          <w:color w:val="000000" w:themeColor="text1"/>
+          <w:szCs w:val="24"/>
+        </w:rPr>
+      </w:pPr>
+    </w:p>
+    <w:p>
+      <w:pPr>
+        <w:spacing w:line="360" w:lineRule="auto"/>
+        <w:jc w:val="both"/>
+      </w:pPr>
+      <w:r>
+        <w:rPr>
+          <w:rFonts w:ascii="Arial" w:hAnsi="Arial" w:cs="Arial"/>
+          <w:color w:val="auto"/>
+        </w:rPr>
+        <w:t xml:space="preserve">O objetivo deste projeto é </w:t>
+      </w:r>
+      <w:r>
+        <w:rPr>
+          <w:rFonts w:ascii="Arial" w:hAnsi="Arial" w:cs="Arial"/>
+          <w:color w:val="auto"/>
+        </w:rPr>
+        <w:t>o</w:t>
+      </w:r>
+      <w:r>
+        <w:rPr>
+          <w:rFonts w:ascii="Arial" w:hAnsi="Arial" w:cs="Arial"/>
+          <w:color w:val="auto"/>
+        </w:rPr>
+        <w:t>ferecer serviços com excelência para os homens, mesclando a essência da tradição conservadora à modernidade, por meio de técnicas inovadoras para a beleza e bem-estar masculino</w:t>
+      </w:r>
+      <w:r>
+        <w:rPr>
+          <w:rFonts w:ascii="Arial" w:hAnsi="Arial" w:cs="Arial"/>
+          <w:color w:val="auto"/>
+        </w:rPr>
+        <w:t xml:space="preserve">. A Barbearia oferecerá aos seus clientes um ambiente agradável, customizado, voltado ao </w:t>
+      </w:r>
+      <w:proofErr w:type="gramStart"/>
+      <w:r>
+        <w:rPr>
+          <w:rFonts w:ascii="Arial" w:hAnsi="Arial" w:cs="Arial"/>
+          <w:color w:val="auto"/>
+        </w:rPr>
+        <w:t>bem estar</w:t>
+      </w:r>
+      <w:proofErr w:type="gramEnd"/>
+      <w:r>
+        <w:rPr>
+          <w:rFonts w:ascii="Arial" w:hAnsi="Arial" w:cs="Arial"/>
+          <w:color w:val="auto"/>
+        </w:rPr>
+        <w:t xml:space="preserve"> e a privacidade para este público. O atendimento será cordial, com um leque simples de serviços, mas, de ampla qualidade, realizados por profissiona</w:t>
+      </w:r>
+      <w:r>
+        <w:rPr>
+          <w:rFonts w:ascii="Arial" w:hAnsi="Arial" w:cs="Arial"/>
+          <w:color w:val="auto"/>
+        </w:rPr>
+        <w:t>is</w:t>
+      </w:r>
+      <w:r>
+        <w:rPr>
+          <w:rFonts w:ascii="Arial" w:hAnsi="Arial" w:cs="Arial"/>
+          <w:color w:val="auto"/>
+        </w:rPr>
+        <w:t xml:space="preserve"> capacitado</w:t>
+      </w:r>
+      <w:r>
+        <w:rPr>
+          <w:rFonts w:ascii="Arial" w:hAnsi="Arial" w:cs="Arial"/>
+          <w:color w:val="auto"/>
+        </w:rPr>
+        <w:t>s</w:t>
+      </w:r>
+      <w:r>
+        <w:rPr>
+          <w:rFonts w:ascii="Arial" w:hAnsi="Arial" w:cs="Arial"/>
+          <w:color w:val="auto"/>
+        </w:rPr>
+        <w:t xml:space="preserve"> e com os melhores materiais do mercado. Os clientes terão ainda a sua disposição um atendimento personalizado, no que diz respeito à flexibilidade nos horários, podendo agendar sua visita com antecedência</w:t>
+      </w:r>
+      <w:r>
+        <w:rPr>
+          <w:rFonts w:ascii="Arial" w:hAnsi="Arial" w:cs="Arial"/>
+          <w:color w:val="auto"/>
+        </w:rPr>
+        <w:t xml:space="preserve"> pelo nosso Site.</w:t>
+      </w:r>
+      <w:r>
+        <w:rPr>
+          <w:rFonts w:ascii="Arial" w:hAnsi="Arial" w:cs="Arial"/>
+          <w:color w:val="auto"/>
+        </w:rPr>
+        <w:t xml:space="preserve"> </w:t>
+      </w:r>
+      <w:r>
+        <w:rPr>
+          <w:rFonts w:ascii="Arial" w:hAnsi="Arial" w:cs="Arial"/>
+          <w:color w:val="auto"/>
+        </w:rPr>
+        <w:t xml:space="preserve">A empresa Barbearia </w:t>
+      </w:r>
+      <w:proofErr w:type="spellStart"/>
+      <w:r>
+        <w:rPr>
+          <w:rFonts w:ascii="Arial" w:hAnsi="Arial" w:cs="Arial"/>
+          <w:color w:val="auto"/>
+        </w:rPr>
+        <w:t>Xapel</w:t>
+      </w:r>
+      <w:proofErr w:type="spellEnd"/>
+      <w:r>
+        <w:rPr>
+          <w:rFonts w:ascii="Arial" w:hAnsi="Arial" w:cs="Arial"/>
+          <w:color w:val="auto"/>
+        </w:rPr>
+        <w:t xml:space="preserve"> visa oferecer com excelência os serviços disponibilizados, que são o corte do cabelo, o aparo e desenho da barba</w:t>
+      </w:r>
+      <w:r>
+        <w:rPr>
+          <w:rFonts w:ascii="Arial" w:hAnsi="Arial" w:cs="Arial"/>
+          <w:color w:val="auto"/>
+        </w:rPr>
+        <w:t>.</w:t>
+      </w:r>
+    </w:p>
+    <w:p>
+      <w:pPr>
+        <w:spacing w:line="360" w:lineRule="auto"/>
+        <w:jc w:val="both"/>
+      </w:pPr>
+    </w:p>
+    <w:p>
+      <w:pPr>
+        <w:spacing w:line="360" w:lineRule="auto"/>
+        <w:jc w:val="both"/>
+      </w:pPr>
+    </w:p>
+    <w:p>
+      <w:pPr>
+        <w:spacing w:line="360" w:lineRule="auto"/>
+        <w:jc w:val="both"/>
+      </w:pPr>
     </w:p>
     <w:p>
       <w:pPr>
@@ -1127,158 +2183,6 @@
         <w:jc w:val="both"/>
         <w:rPr>
           <w:rFonts w:ascii="Arial" w:hAnsi="Arial" w:cs="Arial"/>
-          <w:color w:val="auto"/>
-          <w:sz w:val="24"/>
-          <w:szCs w:val="24"/>
-        </w:rPr>
-      </w:pPr>
-      <w:r>
-        <w:rPr>
-          <w:rFonts w:ascii="Arial" w:hAnsi="Arial" w:cs="Arial"/>
-          <w:color w:val="auto"/>
-          <w:sz w:val="24"/>
-          <w:szCs w:val="24"/>
-        </w:rPr>
-        <w:t>3</w:t>
-      </w:r>
-      <w:r>
-        <w:rPr>
-          <w:rFonts w:ascii="Arial" w:hAnsi="Arial" w:cs="Arial"/>
-          <w:b/>
-          <w:bCs/>
-          <w:color w:val="auto"/>
-          <w:sz w:val="24"/>
-          <w:szCs w:val="24"/>
-        </w:rPr>
-        <w:t>.</w:t>
-      </w:r>
-      <w:r>
-        <w:rPr>
-          <w:rFonts w:ascii="Arial" w:hAnsi="Arial" w:cs="Arial"/>
-          <w:b/>
-          <w:bCs/>
-          <w:color w:val="auto"/>
-          <w:sz w:val="24"/>
-          <w:szCs w:val="24"/>
-        </w:rPr>
-        <w:t xml:space="preserve"> </w:t>
-      </w:r>
-      <w:r>
-        <w:rPr>
-          <w:rFonts w:ascii="Arial" w:hAnsi="Arial" w:cs="Arial"/>
-          <w:b/>
-          <w:bCs/>
-          <w:color w:val="auto"/>
-          <w:sz w:val="24"/>
-          <w:szCs w:val="24"/>
-        </w:rPr>
-        <w:t>Premissas, Restrições</w:t>
-      </w:r>
-      <w:r>
-        <w:rPr>
-          <w:rFonts w:ascii="Arial" w:hAnsi="Arial" w:cs="Arial"/>
-          <w:b/>
-          <w:bCs/>
-          <w:color w:val="auto"/>
-          <w:sz w:val="24"/>
-          <w:szCs w:val="24"/>
-        </w:rPr>
-        <w:t xml:space="preserve"> e Equipe</w:t>
-      </w:r>
-      <w:r>
-        <w:rPr>
-          <w:rFonts w:ascii="Arial" w:hAnsi="Arial" w:cs="Arial"/>
-          <w:color w:val="auto"/>
-          <w:sz w:val="24"/>
-          <w:szCs w:val="24"/>
-        </w:rPr>
-        <w:t xml:space="preserve"> </w:t>
-      </w:r>
-      <w:r>
-        <w:rPr>
-          <w:rFonts w:ascii="Arial" w:hAnsi="Arial" w:cs="Arial"/>
-          <w:color w:val="auto"/>
-          <w:sz w:val="24"/>
-          <w:szCs w:val="24"/>
-        </w:rPr>
-        <w:t xml:space="preserve">.................................................... </w:t>
-      </w:r>
-      <w:r>
-        <w:rPr>
-          <w:rFonts w:ascii="Arial" w:hAnsi="Arial" w:cs="Arial"/>
-          <w:color w:val="auto"/>
-          <w:sz w:val="24"/>
-          <w:szCs w:val="24"/>
-        </w:rPr>
-        <w:t>3</w:t>
-      </w:r>
-    </w:p>
-    <w:p>
-      <w:pPr>
-        <w:spacing w:after="138" w:line="480" w:lineRule="auto"/>
-        <w:ind w:right="69"/>
-        <w:jc w:val="both"/>
-        <w:rPr>
-          <w:rFonts w:ascii="Arial" w:hAnsi="Arial" w:cs="Arial"/>
-          <w:color w:val="auto"/>
-          <w:sz w:val="24"/>
-          <w:szCs w:val="24"/>
-        </w:rPr>
-      </w:pPr>
-      <w:r>
-        <w:rPr>
-          <w:rFonts w:ascii="Arial" w:hAnsi="Arial" w:cs="Arial"/>
-          <w:color w:val="auto"/>
-          <w:sz w:val="24"/>
-          <w:szCs w:val="24"/>
-        </w:rPr>
-        <w:t>4.</w:t>
-      </w:r>
-      <w:r>
-        <w:rPr>
-          <w:rFonts w:ascii="Arial" w:hAnsi="Arial" w:cs="Arial"/>
-          <w:color w:val="auto"/>
-          <w:sz w:val="24"/>
-          <w:szCs w:val="24"/>
-        </w:rPr>
-        <w:t xml:space="preserve"> </w:t>
-      </w:r>
-      <w:r>
-        <w:rPr>
-          <w:rFonts w:ascii="Arial" w:hAnsi="Arial" w:cs="Arial"/>
-          <w:b/>
-          <w:bCs/>
-          <w:color w:val="auto"/>
-          <w:sz w:val="24"/>
-          <w:szCs w:val="24"/>
-        </w:rPr>
-        <w:t>REFERENCIAS</w:t>
-      </w:r>
-      <w:r>
-        <w:rPr>
-          <w:rFonts w:ascii="Arial" w:hAnsi="Arial" w:cs="Arial"/>
-          <w:color w:val="auto"/>
-          <w:sz w:val="24"/>
-          <w:szCs w:val="24"/>
-        </w:rPr>
-        <w:t>..........................................................................................</w:t>
-      </w:r>
-      <w:r>
-        <w:rPr>
-          <w:rFonts w:ascii="Arial" w:hAnsi="Arial" w:cs="Arial"/>
-          <w:color w:val="auto"/>
-          <w:sz w:val="24"/>
-          <w:szCs w:val="24"/>
-        </w:rPr>
-        <w:t>4</w:t>
-      </w:r>
-    </w:p>
-    <w:p>
-      <w:pPr>
-        <w:spacing w:after="138"/>
-        <w:ind w:left="10" w:right="69" w:hanging="10"/>
-        <w:rPr>
-          <w:rFonts w:ascii="Arial" w:hAnsi="Arial" w:cs="Arial"/>
           <w:b/>
           <w:bCs/>
           <w:color w:val="000000" w:themeColor="text1"/>
@@ -1286,11 +2190,7 @@
           <w:szCs w:val="28"/>
         </w:rPr>
       </w:pPr>
-    </w:p>
-    <w:p>
-      <w:pPr>
-        <w:spacing w:after="138"/>
-        <w:ind w:left="10" w:right="69" w:hanging="10"/>
+      <w:r>
         <w:rPr>
           <w:rFonts w:ascii="Arial" w:hAnsi="Arial" w:cs="Arial"/>
           <w:b/>
@@ -1299,252 +2199,26 @@
           <w:sz w:val="28"/>
           <w:szCs w:val="28"/>
         </w:rPr>
-      </w:pPr>
-    </w:p>
-    <w:p>
-      <w:pPr>
-        <w:spacing w:after="138"/>
-        <w:ind w:left="10" w:right="69" w:hanging="10"/>
-        <w:rPr>
-          <w:rFonts w:ascii="Arial" w:hAnsi="Arial" w:cs="Arial"/>
-          <w:b/>
-          <w:bCs/>
-          <w:color w:val="000000" w:themeColor="text1"/>
-          <w:sz w:val="28"/>
-          <w:szCs w:val="28"/>
-        </w:rPr>
-      </w:pPr>
-    </w:p>
-    <w:p>
-      <w:pPr>
-        <w:spacing w:after="138"/>
-        <w:ind w:left="10" w:right="69" w:hanging="10"/>
-        <w:rPr>
-          <w:rFonts w:ascii="Arial" w:hAnsi="Arial" w:cs="Arial"/>
-          <w:b/>
-          <w:bCs/>
-          <w:color w:val="000000" w:themeColor="text1"/>
-          <w:sz w:val="28"/>
-          <w:szCs w:val="28"/>
-        </w:rPr>
-      </w:pPr>
-    </w:p>
-    <w:p>
-      <w:pPr>
-        <w:spacing w:after="138"/>
-        <w:ind w:left="10" w:right="69" w:hanging="10"/>
-        <w:rPr>
-          <w:rFonts w:ascii="Arial" w:hAnsi="Arial" w:cs="Arial"/>
-          <w:b/>
-          <w:bCs/>
-          <w:color w:val="000000" w:themeColor="text1"/>
-          <w:sz w:val="28"/>
-          <w:szCs w:val="28"/>
-        </w:rPr>
-      </w:pPr>
-    </w:p>
-    <w:p>
-      <w:pPr>
-        <w:spacing w:after="138"/>
-        <w:ind w:left="10" w:right="69" w:hanging="10"/>
-        <w:rPr>
-          <w:rFonts w:ascii="Arial" w:hAnsi="Arial" w:cs="Arial"/>
-          <w:b/>
-          <w:bCs/>
-          <w:color w:val="000000" w:themeColor="text1"/>
-          <w:sz w:val="28"/>
-          <w:szCs w:val="28"/>
-        </w:rPr>
-      </w:pPr>
-    </w:p>
-    <w:p>
-      <w:pPr>
-        <w:spacing w:after="138"/>
-        <w:ind w:left="10" w:right="69" w:hanging="10"/>
-        <w:rPr>
-          <w:rFonts w:ascii="Arial" w:hAnsi="Arial" w:cs="Arial"/>
-          <w:b/>
-          <w:bCs/>
-          <w:color w:val="000000" w:themeColor="text1"/>
-          <w:sz w:val="28"/>
-          <w:szCs w:val="28"/>
-        </w:rPr>
-      </w:pPr>
-    </w:p>
-    <w:p>
-      <w:pPr>
-        <w:spacing w:after="138"/>
-        <w:ind w:left="10" w:right="69" w:hanging="10"/>
-        <w:rPr>
-          <w:rFonts w:ascii="Arial" w:hAnsi="Arial" w:cs="Arial"/>
-          <w:b/>
-          <w:bCs/>
-          <w:color w:val="000000" w:themeColor="text1"/>
-          <w:sz w:val="28"/>
-          <w:szCs w:val="28"/>
-        </w:rPr>
-      </w:pPr>
-    </w:p>
-    <w:p>
-      <w:pPr>
-        <w:spacing w:after="138"/>
-        <w:ind w:left="10" w:right="69" w:hanging="10"/>
-        <w:rPr>
-          <w:rFonts w:ascii="Arial" w:hAnsi="Arial" w:cs="Arial"/>
-          <w:b/>
-          <w:bCs/>
-          <w:color w:val="000000" w:themeColor="text1"/>
-          <w:sz w:val="28"/>
-          <w:szCs w:val="28"/>
-        </w:rPr>
-      </w:pPr>
-    </w:p>
-    <w:p>
-      <w:pPr>
-        <w:spacing w:after="138"/>
-        <w:ind w:left="10" w:right="69" w:hanging="10"/>
-        <w:rPr>
-          <w:rFonts w:ascii="Arial" w:hAnsi="Arial" w:cs="Arial"/>
-          <w:b/>
-          <w:bCs/>
-          <w:color w:val="000000" w:themeColor="text1"/>
-          <w:sz w:val="28"/>
-          <w:szCs w:val="28"/>
-        </w:rPr>
-      </w:pPr>
-    </w:p>
-    <w:p>
-      <w:pPr>
-        <w:spacing w:after="138"/>
-        <w:ind w:left="10" w:right="69" w:hanging="10"/>
-        <w:rPr>
-          <w:rFonts w:ascii="Arial" w:hAnsi="Arial" w:cs="Arial"/>
-          <w:b/>
-          <w:bCs/>
-          <w:color w:val="000000" w:themeColor="text1"/>
-          <w:sz w:val="28"/>
-          <w:szCs w:val="28"/>
-        </w:rPr>
-      </w:pPr>
-    </w:p>
-    <w:p>
-      <w:pPr>
-        <w:spacing w:after="138"/>
-        <w:ind w:left="10" w:right="69" w:hanging="10"/>
-        <w:rPr>
-          <w:rFonts w:ascii="Arial" w:hAnsi="Arial" w:cs="Arial"/>
-          <w:b/>
-          <w:bCs/>
-          <w:color w:val="000000" w:themeColor="text1"/>
-          <w:sz w:val="28"/>
-          <w:szCs w:val="28"/>
-        </w:rPr>
-      </w:pPr>
-    </w:p>
-    <w:p>
-      <w:pPr>
-        <w:spacing w:after="138"/>
-        <w:ind w:left="10" w:right="69" w:hanging="10"/>
-        <w:rPr>
-          <w:rFonts w:ascii="Arial" w:hAnsi="Arial" w:cs="Arial"/>
-          <w:b/>
-          <w:bCs/>
-          <w:color w:val="000000" w:themeColor="text1"/>
-          <w:sz w:val="28"/>
-          <w:szCs w:val="28"/>
-        </w:rPr>
-      </w:pPr>
-    </w:p>
-    <w:p>
-      <w:pPr>
-        <w:spacing w:after="138"/>
-        <w:ind w:left="10" w:right="69" w:hanging="10"/>
-        <w:rPr>
-          <w:rFonts w:ascii="Arial" w:hAnsi="Arial" w:cs="Arial"/>
-          <w:b/>
-          <w:bCs/>
-          <w:color w:val="000000" w:themeColor="text1"/>
-          <w:sz w:val="28"/>
-          <w:szCs w:val="28"/>
-        </w:rPr>
-      </w:pPr>
-    </w:p>
-    <w:p>
-      <w:pPr>
-        <w:spacing w:after="138"/>
-        <w:ind w:right="69"/>
-        <w:rPr>
-          <w:rFonts w:ascii="Arial" w:hAnsi="Arial" w:cs="Arial"/>
-          <w:b/>
-          <w:bCs/>
-          <w:color w:val="000000" w:themeColor="text1"/>
-          <w:sz w:val="28"/>
-          <w:szCs w:val="28"/>
-        </w:rPr>
-      </w:pPr>
-    </w:p>
-    <w:p>
-      <w:pPr>
-        <w:spacing w:after="138"/>
-        <w:ind w:left="10" w:right="69" w:hanging="10"/>
-        <w:rPr>
-          <w:rFonts w:ascii="Arial" w:hAnsi="Arial" w:cs="Arial"/>
-          <w:b/>
-          <w:bCs/>
-          <w:color w:val="000000" w:themeColor="text1"/>
-          <w:sz w:val="28"/>
-          <w:szCs w:val="28"/>
-        </w:rPr>
-      </w:pPr>
-      <w:r>
-        <w:rPr>
-          <w:rFonts w:ascii="Arial" w:hAnsi="Arial" w:cs="Arial"/>
-          <w:b/>
-          <w:bCs/>
-          <w:color w:val="000000" w:themeColor="text1"/>
-          <w:sz w:val="28"/>
-          <w:szCs w:val="28"/>
-        </w:rPr>
-        <w:lastRenderedPageBreak/>
-        <w:t>OBJETIVO</w:t>
-      </w:r>
-    </w:p>
-    <w:p>
-      <w:pPr>
-        <w:spacing w:after="138"/>
-        <w:ind w:left="10" w:right="69" w:hanging="10"/>
-        <w:rPr>
-          <w:rFonts w:ascii="Arial" w:hAnsi="Arial" w:cs="Arial"/>
-          <w:color w:val="000000" w:themeColor="text1"/>
-          <w:szCs w:val="24"/>
-        </w:rPr>
-      </w:pPr>
+        <w:t>JUSTIFICATIVA</w:t>
+      </w:r>
     </w:p>
     <w:p>
       <w:pPr>
         <w:spacing w:line="360" w:lineRule="auto"/>
         <w:jc w:val="both"/>
-      </w:pPr>
-      <w:r>
-        <w:rPr>
-          <w:rFonts w:ascii="Arial" w:hAnsi="Arial" w:cs="Arial"/>
-          <w:color w:val="auto"/>
-        </w:rPr>
-        <w:t xml:space="preserve">O objetivo deste projeto é </w:t>
-      </w:r>
-      <w:r>
-        <w:rPr>
-          <w:rFonts w:ascii="Arial" w:hAnsi="Arial" w:cs="Arial"/>
-          <w:color w:val="auto"/>
-        </w:rPr>
-        <w:t>o</w:t>
-      </w:r>
-      <w:r>
-        <w:rPr>
-          <w:rFonts w:ascii="Arial" w:hAnsi="Arial" w:cs="Arial"/>
-          <w:color w:val="auto"/>
-        </w:rPr>
-        <w:t>ferecer serviços com excelência para os homens, mesclando a essência da tradição conservadora à modernidade, por meio de técnicas inovadoras para a beleza e bem-estar masculino</w:t>
+        <w:rPr>
+          <w:rFonts w:ascii="Arial" w:hAnsi="Arial" w:cs="Arial"/>
+          <w:color w:val="auto"/>
+          <w:sz w:val="24"/>
+          <w:szCs w:val="28"/>
+        </w:rPr>
+      </w:pPr>
+      <w:r>
+        <w:rPr>
+          <w:rFonts w:ascii="Arial" w:hAnsi="Arial" w:cs="Arial"/>
+          <w:color w:val="auto"/>
+        </w:rPr>
+        <w:t>O mercado da beleza não é mais exclusividade para o público feminino. Isso porque, cada vez mais, negócios surgem para atender à demanda masculina, que passa a ser tão exigente quanto a feminina. Barba, cabelo e cuidados com a pele são só alguns destes serviços que o consumidor vem exigindo nos dias de hoje, fazendo com que os empreendedores procurem maior qualificação e inovação para sobreviver ao mercado competitivo</w:t>
       </w:r>
       <w:r>
         <w:rPr>
@@ -1558,167 +2232,6 @@
           <w:rFonts w:ascii="Arial" w:hAnsi="Arial" w:cs="Arial"/>
           <w:color w:val="auto"/>
         </w:rPr>
-        <w:t xml:space="preserve">A Barbearia oferecerá aos seus clientes um ambiente agradável, customizado, voltado ao </w:t>
-      </w:r>
-      <w:proofErr w:type="gramStart"/>
-      <w:r>
-        <w:rPr>
-          <w:rFonts w:ascii="Arial" w:hAnsi="Arial" w:cs="Arial"/>
-          <w:color w:val="auto"/>
-        </w:rPr>
-        <w:t>bem estar</w:t>
-      </w:r>
-      <w:proofErr w:type="gramEnd"/>
-      <w:r>
-        <w:rPr>
-          <w:rFonts w:ascii="Arial" w:hAnsi="Arial" w:cs="Arial"/>
-          <w:color w:val="auto"/>
-        </w:rPr>
-        <w:t xml:space="preserve"> e a privacidade para este público. O atendimento será cordial, com um leque simples de serviços, mas, de ampla qualidade, realizados por profissiona</w:t>
-      </w:r>
-      <w:r>
-        <w:rPr>
-          <w:rFonts w:ascii="Arial" w:hAnsi="Arial" w:cs="Arial"/>
-          <w:color w:val="auto"/>
-        </w:rPr>
-        <w:t>is</w:t>
-      </w:r>
-      <w:r>
-        <w:rPr>
-          <w:rFonts w:ascii="Arial" w:hAnsi="Arial" w:cs="Arial"/>
-          <w:color w:val="auto"/>
-        </w:rPr>
-        <w:t xml:space="preserve"> capacitado</w:t>
-      </w:r>
-      <w:r>
-        <w:rPr>
-          <w:rFonts w:ascii="Arial" w:hAnsi="Arial" w:cs="Arial"/>
-          <w:color w:val="auto"/>
-        </w:rPr>
-        <w:t>s</w:t>
-      </w:r>
-      <w:r>
-        <w:rPr>
-          <w:rFonts w:ascii="Arial" w:hAnsi="Arial" w:cs="Arial"/>
-          <w:color w:val="auto"/>
-        </w:rPr>
-        <w:t xml:space="preserve"> e com os melhores materiais do mercado. Os clientes terão ainda a sua disposição um atendimento personalizado, no que diz respeito à flexibilidade nos horários, podendo agendar sua visita com antecedência</w:t>
-      </w:r>
-      <w:r>
-        <w:rPr>
-          <w:rFonts w:ascii="Arial" w:hAnsi="Arial" w:cs="Arial"/>
-          <w:color w:val="auto"/>
-        </w:rPr>
-        <w:t xml:space="preserve"> pelo nosso Site.</w:t>
-      </w:r>
-      <w:r>
-        <w:rPr>
-          <w:rFonts w:ascii="Arial" w:hAnsi="Arial" w:cs="Arial"/>
-          <w:color w:val="auto"/>
-        </w:rPr>
-        <w:t xml:space="preserve"> </w:t>
-      </w:r>
-      <w:r>
-        <w:rPr>
-          <w:rFonts w:ascii="Arial" w:hAnsi="Arial" w:cs="Arial"/>
-          <w:color w:val="auto"/>
-        </w:rPr>
-        <w:t xml:space="preserve">A empresa Barbearia </w:t>
-      </w:r>
-      <w:proofErr w:type="spellStart"/>
-      <w:r>
-        <w:rPr>
-          <w:rFonts w:ascii="Arial" w:hAnsi="Arial" w:cs="Arial"/>
-          <w:color w:val="auto"/>
-        </w:rPr>
-        <w:t>Xapel</w:t>
-      </w:r>
-      <w:proofErr w:type="spellEnd"/>
-      <w:r>
-        <w:rPr>
-          <w:rFonts w:ascii="Arial" w:hAnsi="Arial" w:cs="Arial"/>
-          <w:color w:val="auto"/>
-        </w:rPr>
-        <w:t xml:space="preserve"> visa oferecer com excelência os serviços disponibilizados, que são o corte do cabelo, o aparo e desenho da barba, bem como sua total retirada</w:t>
-      </w:r>
-      <w:r>
-        <w:t>.</w:t>
-      </w:r>
-    </w:p>
-    <w:p>
-      <w:pPr>
-        <w:spacing w:line="360" w:lineRule="auto"/>
-        <w:jc w:val="both"/>
-      </w:pPr>
-    </w:p>
-    <w:p>
-      <w:pPr>
-        <w:spacing w:line="360" w:lineRule="auto"/>
-        <w:jc w:val="both"/>
-      </w:pPr>
-    </w:p>
-    <w:p>
-      <w:pPr>
-        <w:spacing w:line="360" w:lineRule="auto"/>
-        <w:jc w:val="both"/>
-      </w:pPr>
-    </w:p>
-    <w:p>
-      <w:pPr>
-        <w:spacing w:after="138" w:line="480" w:lineRule="auto"/>
-        <w:ind w:right="69"/>
-        <w:jc w:val="both"/>
-        <w:rPr>
-          <w:rFonts w:ascii="Arial" w:hAnsi="Arial" w:cs="Arial"/>
-          <w:b/>
-          <w:bCs/>
-          <w:color w:val="000000" w:themeColor="text1"/>
-          <w:sz w:val="28"/>
-          <w:szCs w:val="28"/>
-        </w:rPr>
-      </w:pPr>
-      <w:r>
-        <w:rPr>
-          <w:rFonts w:ascii="Arial" w:hAnsi="Arial" w:cs="Arial"/>
-          <w:b/>
-          <w:bCs/>
-          <w:color w:val="000000" w:themeColor="text1"/>
-          <w:sz w:val="28"/>
-          <w:szCs w:val="28"/>
-        </w:rPr>
-        <w:t>JUSTIFICATIVA</w:t>
-      </w:r>
-    </w:p>
-    <w:p>
-      <w:pPr>
-        <w:spacing w:line="360" w:lineRule="auto"/>
-        <w:jc w:val="both"/>
-        <w:rPr>
-          <w:rFonts w:ascii="Arial" w:hAnsi="Arial" w:cs="Arial"/>
-          <w:color w:val="auto"/>
-          <w:sz w:val="24"/>
-          <w:szCs w:val="28"/>
-        </w:rPr>
-      </w:pPr>
-      <w:r>
-        <w:rPr>
-          <w:rFonts w:ascii="Arial" w:hAnsi="Arial" w:cs="Arial"/>
-          <w:color w:val="auto"/>
-        </w:rPr>
-        <w:t>O mercado da beleza não é mais exclusividade para o público feminino. Isso porque, cada vez mais, negócios surgem para atender à demanda masculina, que passa a ser tão exigente quanto a feminina. Barba, cabelo e cuidados com a pele são só alguns destes serviços que o consumidor vem exigindo nos dias de hoje, fazendo com que os empreendedores procurem maior qualificação e inovação para sobreviver ao mercado competitivo</w:t>
-      </w:r>
-      <w:r>
-        <w:rPr>
-          <w:rFonts w:ascii="Arial" w:hAnsi="Arial" w:cs="Arial"/>
-          <w:color w:val="auto"/>
-        </w:rPr>
-        <w:t xml:space="preserve">. </w:t>
-      </w:r>
-      <w:r>
-        <w:rPr>
-          <w:rFonts w:ascii="Arial" w:hAnsi="Arial" w:cs="Arial"/>
-          <w:color w:val="auto"/>
-        </w:rPr>
         <w:t>O Brasil já é considerado o terceiro maior mercado de beleza do mundo, perdendo apenas para os Estados Unidos e para o Japão. Oportunidades lucrativas de negócios para empresários e empreendedores se multiplicam no país com a mesma velocidade que a indústria de higiene, perfumaria e cosméticos investe em inovação</w:t>
       </w:r>
       <w:r>
@@ -1726,14 +2239,7 @@
           <w:rFonts w:ascii="Arial" w:hAnsi="Arial" w:cs="Arial"/>
           <w:color w:val="auto"/>
         </w:rPr>
-        <w:t xml:space="preserve">. </w:t>
-      </w:r>
-      <w:r>
-        <w:rPr>
-          <w:rFonts w:ascii="Arial" w:hAnsi="Arial" w:cs="Arial"/>
-          <w:color w:val="auto"/>
-        </w:rPr>
-        <w:t>com o passar do tempo, no novo cenário social também surgem homens de perfis mais vaidosos. Com essa valorização no visual masculino, os rapazes estão a cada dia voltando com novas tendências de negócio no mercado de barbearia, fazendo sucesso entre o povo brasileiro. E devido ao constante crescimento desse cenário, aumenta também os serviços especializados destinados aos homens que buscam tratar da barba e cabelo, logo, mais barbearias abrem para atender essa demanda.</w:t>
+        <w:t>. com o passar do tempo, no novo cenário social também surgem homens de perfis mais vaidosos. Com essa valorização no visual masculino, os rapazes estão a cada dia voltando com novas tendências de negócio no mercado de barbearia, fazendo sucesso entre o povo brasileiro. E devido ao constante crescimento desse cenário, aumenta também os serviços especializados destinados aos homens que buscam tratar da barba e cabelo, logo, mais barbearias abrem para atender essa demanda.</w:t>
       </w:r>
     </w:p>
     <w:p>
@@ -6413,6 +6919,12 @@
 </file>
 
 <file path=customXml/item1.xml><?xml version="1.0" encoding="utf-8"?>
+<p:properties xmlns:p="http://schemas.microsoft.com/office/2006/metadata/properties" xmlns:xsi="http://www.w3.org/2001/XMLSchema-instance" xmlns:pc="http://schemas.microsoft.com/office/infopath/2007/PartnerControls">
+  <documentManagement/>
+</p:properties>
+</file>
+
+<file path=customXml/item2.xml><?xml version="1.0" encoding="utf-8"?>
 <?mso-contentType ?>
 <FormTemplates xmlns="http://schemas.microsoft.com/sharepoint/v3/contenttype/forms">
   <Display>DocumentLibraryForm</Display>
@@ -6421,17 +6933,7 @@
 </FormTemplates>
 </file>
 
-<file path=customXml/item2.xml><?xml version="1.0" encoding="utf-8"?>
-<p:properties xmlns:p="http://schemas.microsoft.com/office/2006/metadata/properties" xmlns:xsi="http://www.w3.org/2001/XMLSchema-instance" xmlns:pc="http://schemas.microsoft.com/office/infopath/2007/PartnerControls">
-  <documentManagement/>
-</p:properties>
-</file>
-
 <file path=customXml/item3.xml><?xml version="1.0" encoding="utf-8"?>
-<b:Sources xmlns:b="http://schemas.openxmlformats.org/officeDocument/2006/bibliography" xmlns="http://schemas.openxmlformats.org/officeDocument/2006/bibliography" SelectedStyle="\APASixthEditionOfficeOnline.xsl" StyleName="APA" Version="6"/>
-</file>
-
-<file path=customXml/item4.xml><?xml version="1.0" encoding="utf-8"?>
 <ct:contentTypeSchema xmlns:ct="http://schemas.microsoft.com/office/2006/metadata/contentType" xmlns:ma="http://schemas.microsoft.com/office/2006/metadata/properties/metaAttributes" ct:_="" ma:_="" ma:contentTypeName="Documento" ma:contentTypeID="0x0101007F8ECE7139958D46ABEDA89D12B90CBF" ma:contentTypeVersion="8" ma:contentTypeDescription="Crie um novo documento." ma:contentTypeScope="" ma:versionID="f7af598ff2112f0c4e16f369cb7c8899">
   <xsd:schema xmlns:xsd="http://www.w3.org/2001/XMLSchema" xmlns:xs="http://www.w3.org/2001/XMLSchema" xmlns:p="http://schemas.microsoft.com/office/2006/metadata/properties" xmlns:ns2="0a53ad5e-08cc-4fba-9df9-747b79db3e02" targetNamespace="http://schemas.microsoft.com/office/2006/metadata/properties" ma:root="true" ma:fieldsID="163bd38cf04bbe8ed73bbfeb3a486819" ns2:_="">
     <xsd:import namespace="0a53ad5e-08cc-4fba-9df9-747b79db3e02"/>
@@ -6601,15 +7103,11 @@
 </ct:contentTypeSchema>
 </file>
 
-<file path=customXml/itemProps1.xml><?xml version="1.0" encoding="utf-8"?>
-<ds:datastoreItem xmlns:ds="http://schemas.openxmlformats.org/officeDocument/2006/customXml" ds:itemID="{B52C9AD5-4F18-4494-A12B-C11EA8399E21}">
-  <ds:schemaRefs>
-    <ds:schemaRef ds:uri="http://schemas.microsoft.com/sharepoint/v3/contenttype/forms"/>
-  </ds:schemaRefs>
-</ds:datastoreItem>
+<file path=customXml/item4.xml><?xml version="1.0" encoding="utf-8"?>
+<b:Sources xmlns:b="http://schemas.openxmlformats.org/officeDocument/2006/bibliography" xmlns="http://schemas.openxmlformats.org/officeDocument/2006/bibliography" SelectedStyle="\APASixthEditionOfficeOnline.xsl" StyleName="APA" Version="6"/>
 </file>
 
-<file path=customXml/itemProps2.xml><?xml version="1.0" encoding="utf-8"?>
+<file path=customXml/itemProps1.xml><?xml version="1.0" encoding="utf-8"?>
 <ds:datastoreItem xmlns:ds="http://schemas.openxmlformats.org/officeDocument/2006/customXml" ds:itemID="{79054B02-B215-46AC-9176-544339E93661}">
   <ds:schemaRefs>
     <ds:schemaRef ds:uri="http://schemas.microsoft.com/office/2006/metadata/properties"/>
@@ -6618,15 +7116,15 @@
 </ds:datastoreItem>
 </file>
 
-<file path=customXml/itemProps3.xml><?xml version="1.0" encoding="utf-8"?>
-<ds:datastoreItem xmlns:ds="http://schemas.openxmlformats.org/officeDocument/2006/customXml" ds:itemID="{43C36E59-8586-4352-8310-158AD4E65655}">
+<file path=customXml/itemProps2.xml><?xml version="1.0" encoding="utf-8"?>
+<ds:datastoreItem xmlns:ds="http://schemas.openxmlformats.org/officeDocument/2006/customXml" ds:itemID="{B52C9AD5-4F18-4494-A12B-C11EA8399E21}">
   <ds:schemaRefs>
-    <ds:schemaRef ds:uri="http://schemas.openxmlformats.org/officeDocument/2006/bibliography"/>
+    <ds:schemaRef ds:uri="http://schemas.microsoft.com/sharepoint/v3/contenttype/forms"/>
   </ds:schemaRefs>
 </ds:datastoreItem>
 </file>
 
-<file path=customXml/itemProps4.xml><?xml version="1.0" encoding="utf-8"?>
+<file path=customXml/itemProps3.xml><?xml version="1.0" encoding="utf-8"?>
 <ds:datastoreItem xmlns:ds="http://schemas.openxmlformats.org/officeDocument/2006/customXml" ds:itemID="{71D591AE-9F3A-479E-A28E-D4FD343FA2BE}">
   <ds:schemaRefs>
     <ds:schemaRef ds:uri="http://schemas.microsoft.com/office/2006/metadata/contentType"/>
@@ -6642,4 +7140,12 @@
     <ds:schemaRef ds:uri="http://schemas.microsoft.com/internal/obd"/>
   </ds:schemaRefs>
 </ds:datastoreItem>
+</file>
+
+<file path=customXml/itemProps4.xml><?xml version="1.0" encoding="utf-8"?>
+<ds:datastoreItem xmlns:ds="http://schemas.openxmlformats.org/officeDocument/2006/customXml" ds:itemID="{43C36E59-8586-4352-8310-158AD4E65655}">
+  <ds:schemaRefs>
+    <ds:schemaRef ds:uri="http://schemas.openxmlformats.org/officeDocument/2006/bibliography"/>
+  </ds:schemaRefs>
+</ds:datastoreItem>
 </file>
</xml_diff>